<commit_message>
Envio de atualização de daily
</commit_message>
<xml_diff>
--- a/Documentação/dailys.docx
+++ b/Documentação/dailys.docx
@@ -1,6 +1,6 @@
 
 <file path=word/document.xml><?xml version="1.0" encoding="utf-8"?>
-<w:document xmlns:wpc="http://schemas.microsoft.com/office/word/2010/wordprocessingCanvas" xmlns:cx="http://schemas.microsoft.com/office/drawing/2014/chartex" xmlns:cx1="http://schemas.microsoft.com/office/drawing/2015/9/8/chartex" xmlns:cx2="http://schemas.microsoft.com/office/drawing/2015/10/21/chartex" xmlns:cx3="http://schemas.microsoft.com/office/drawing/2016/5/9/chartex" xmlns:cx4="http://schemas.microsoft.com/office/drawing/2016/5/10/chartex" xmlns:cx5="http://schemas.microsoft.com/office/drawing/2016/5/11/chartex" xmlns:cx6="http://schemas.microsoft.com/office/drawing/2016/5/12/chartex" xmlns:cx7="http://schemas.microsoft.com/office/drawing/2016/5/13/chartex" xmlns:cx8="http://schemas.microsoft.com/office/drawing/2016/5/14/chartex" xmlns:mc="http://schemas.openxmlformats.org/markup-compatibility/2006" xmlns:aink="http://schemas.microsoft.com/office/drawing/2016/ink" xmlns:am3d="http://schemas.microsoft.com/office/drawing/2017/model3d" xmlns:o="urn:schemas-microsoft-com:office:office" xmlns:r="http://schemas.openxmlformats.org/officeDocument/2006/relationships" xmlns:m="http://schemas.openxmlformats.org/officeDocument/2006/math" xmlns:v="urn:schemas-microsoft-com:vml" xmlns:wp14="http://schemas.microsoft.com/office/word/2010/wordprocessingDrawing" xmlns:wp="http://schemas.openxmlformats.org/drawingml/2006/wordprocessingDrawing" xmlns:w10="urn:schemas-microsoft-com:office:word" xmlns:w="http://schemas.openxmlformats.org/wordprocessingml/2006/main" xmlns:w14="http://schemas.microsoft.com/office/word/2010/wordml" xmlns:w15="http://schemas.microsoft.com/office/word/2012/wordml" xmlns:w16cid="http://schemas.microsoft.com/office/word/2016/wordml/cid" xmlns:w16se="http://schemas.microsoft.com/office/word/2015/wordml/symex" xmlns:wpg="http://schemas.microsoft.com/office/word/2010/wordprocessingGroup" xmlns:wpi="http://schemas.microsoft.com/office/word/2010/wordprocessingInk" xmlns:wne="http://schemas.microsoft.com/office/word/2006/wordml" xmlns:wps="http://schemas.microsoft.com/office/word/2010/wordprocessingShape" mc:Ignorable="w14 w15 w16se w16cid wp14">
+<w:document xmlns:wpc="http://schemas.microsoft.com/office/word/2010/wordprocessingCanvas" xmlns:cx="http://schemas.microsoft.com/office/drawing/2014/chartex" xmlns:cx1="http://schemas.microsoft.com/office/drawing/2015/9/8/chartex" xmlns:cx2="http://schemas.microsoft.com/office/drawing/2015/10/21/chartex" xmlns:cx3="http://schemas.microsoft.com/office/drawing/2016/5/9/chartex" xmlns:cx4="http://schemas.microsoft.com/office/drawing/2016/5/10/chartex" xmlns:cx5="http://schemas.microsoft.com/office/drawing/2016/5/11/chartex" xmlns:cx6="http://schemas.microsoft.com/office/drawing/2016/5/12/chartex" xmlns:cx7="http://schemas.microsoft.com/office/drawing/2016/5/13/chartex" xmlns:cx8="http://schemas.microsoft.com/office/drawing/2016/5/14/chartex" xmlns:mc="http://schemas.openxmlformats.org/markup-compatibility/2006" xmlns:aink="http://schemas.microsoft.com/office/drawing/2016/ink" xmlns:am3d="http://schemas.microsoft.com/office/drawing/2017/model3d" xmlns:o="urn:schemas-microsoft-com:office:office" xmlns:oel="http://schemas.microsoft.com/office/2019/extlst" xmlns:r="http://schemas.openxmlformats.org/officeDocument/2006/relationships" xmlns:m="http://schemas.openxmlformats.org/officeDocument/2006/math" xmlns:v="urn:schemas-microsoft-com:vml" xmlns:wp14="http://schemas.microsoft.com/office/word/2010/wordprocessingDrawing" xmlns:wp="http://schemas.openxmlformats.org/drawingml/2006/wordprocessingDrawing" xmlns:w10="urn:schemas-microsoft-com:office:word" xmlns:w="http://schemas.openxmlformats.org/wordprocessingml/2006/main" xmlns:w14="http://schemas.microsoft.com/office/word/2010/wordml" xmlns:w15="http://schemas.microsoft.com/office/word/2012/wordml" xmlns:w16cex="http://schemas.microsoft.com/office/word/2018/wordml/cex" xmlns:w16cid="http://schemas.microsoft.com/office/word/2016/wordml/cid" xmlns:w16="http://schemas.microsoft.com/office/word/2018/wordml" xmlns:w16du="http://schemas.microsoft.com/office/word/2023/wordml/word16du" xmlns:w16sdtdh="http://schemas.microsoft.com/office/word/2020/wordml/sdtdatahash" xmlns:w16sdtfl="http://schemas.microsoft.com/office/word/2024/wordml/sdtformatlock" xmlns:w16se="http://schemas.microsoft.com/office/word/2015/wordml/symex" xmlns:wpg="http://schemas.microsoft.com/office/word/2010/wordprocessingGroup" xmlns:wpi="http://schemas.microsoft.com/office/word/2010/wordprocessingInk" xmlns:wne="http://schemas.microsoft.com/office/word/2006/wordml" xmlns:wps="http://schemas.microsoft.com/office/word/2010/wordprocessingShape" mc:Ignorable="w14 w15 w16se w16cid w16 w16cex w16sdtdh w16sdtfl w16du wp14">
   <w:body>
     <w:p>
       <w:pPr>
@@ -58,14 +58,26 @@
         <w:t>):</w:t>
       </w:r>
       <w:r>
+        <w:rPr>
+          <w:sz w:val="24"/>
+          <w:szCs w:val="24"/>
+        </w:rPr>
         <w:t xml:space="preserve"> Realizou levantamento de requisitos, fazendo documentação de acordo com normas ISO, e informado que começará </w:t>
       </w:r>
       <w:proofErr w:type="spellStart"/>
       <w:r>
+        <w:rPr>
+          <w:sz w:val="24"/>
+          <w:szCs w:val="24"/>
+        </w:rPr>
         <w:t>figma</w:t>
       </w:r>
       <w:proofErr w:type="spellEnd"/>
       <w:r>
+        <w:rPr>
+          <w:sz w:val="24"/>
+          <w:szCs w:val="24"/>
+        </w:rPr>
         <w:t xml:space="preserve"> na data 27/11/2025.</w:t>
       </w:r>
     </w:p>
@@ -110,30 +122,61 @@
         <w:t>:</w:t>
       </w:r>
       <w:r>
-        <w:t xml:space="preserve"> Realizei junto do Enzo </w:t>
-      </w:r>
-      <w:proofErr w:type="spellStart"/>
-      <w:r>
-        <w:t>Crepaldi</w:t>
-      </w:r>
-      <w:proofErr w:type="spellEnd"/>
-      <w:r>
-        <w:t xml:space="preserve">(Back </w:t>
-      </w:r>
-      <w:proofErr w:type="spellStart"/>
-      <w:r>
+        <w:t xml:space="preserve"> </w:t>
+      </w:r>
+      <w:r>
+        <w:rPr>
+          <w:sz w:val="24"/>
+          <w:szCs w:val="24"/>
+        </w:rPr>
+        <w:t xml:space="preserve">Realizei junto do Enzo </w:t>
+      </w:r>
+      <w:proofErr w:type="gramStart"/>
+      <w:r>
+        <w:rPr>
+          <w:sz w:val="24"/>
+          <w:szCs w:val="24"/>
+        </w:rPr>
+        <w:t>Crepaldi(</w:t>
+      </w:r>
+      <w:proofErr w:type="gramEnd"/>
+      <w:r>
+        <w:rPr>
+          <w:sz w:val="24"/>
+          <w:szCs w:val="24"/>
+        </w:rPr>
+        <w:t xml:space="preserve">Back </w:t>
+      </w:r>
+      <w:proofErr w:type="spellStart"/>
+      <w:r>
+        <w:rPr>
+          <w:sz w:val="24"/>
+          <w:szCs w:val="24"/>
+        </w:rPr>
         <w:t>java</w:t>
       </w:r>
       <w:proofErr w:type="spellEnd"/>
       <w:r>
+        <w:rPr>
+          <w:sz w:val="24"/>
+          <w:szCs w:val="24"/>
+        </w:rPr>
         <w:t xml:space="preserve"> e interface gráfica em </w:t>
       </w:r>
       <w:proofErr w:type="spellStart"/>
       <w:r>
+        <w:rPr>
+          <w:sz w:val="24"/>
+          <w:szCs w:val="24"/>
+        </w:rPr>
         <w:t>javaFX</w:t>
       </w:r>
       <w:proofErr w:type="spellEnd"/>
       <w:r>
+        <w:rPr>
+          <w:sz w:val="24"/>
+          <w:szCs w:val="24"/>
+        </w:rPr>
         <w:t>), discussão de ideias, no dia seguinte (27/11/2025) preparar o servidor, com apache e adicionar envio por DNS.</w:t>
       </w:r>
     </w:p>
@@ -145,22 +188,13 @@
         </w:rPr>
         <w:t xml:space="preserve">Enzo </w:t>
       </w:r>
-      <w:proofErr w:type="spellStart"/>
       <w:proofErr w:type="gramStart"/>
       <w:r>
         <w:rPr>
           <w:rFonts w:cstheme="minorHAnsi"/>
           <w:b/>
         </w:rPr>
-        <w:t>Crepaldi</w:t>
-      </w:r>
-      <w:proofErr w:type="spellEnd"/>
-      <w:r>
-        <w:rPr>
-          <w:rFonts w:cstheme="minorHAnsi"/>
-          <w:b/>
-        </w:rPr>
-        <w:t>(</w:t>
+        <w:t>Crepaldi(</w:t>
       </w:r>
       <w:proofErr w:type="gramEnd"/>
       <w:r>
@@ -210,22 +244,54 @@
         <w:t>:</w:t>
       </w:r>
       <w:r>
-        <w:t xml:space="preserve"> hoje foi realizado discussão de ideias junto de Matheus Henry(</w:t>
-      </w:r>
-      <w:proofErr w:type="spellStart"/>
-      <w:r>
+        <w:t xml:space="preserve"> hoje foi realizado discussão de ideias </w:t>
+      </w:r>
+      <w:r>
+        <w:rPr>
+          <w:sz w:val="24"/>
+          <w:szCs w:val="24"/>
+        </w:rPr>
+        <w:t xml:space="preserve">junto de Matheus </w:t>
+      </w:r>
+      <w:proofErr w:type="gramStart"/>
+      <w:r>
+        <w:rPr>
+          <w:sz w:val="24"/>
+          <w:szCs w:val="24"/>
+        </w:rPr>
+        <w:t>Henry(</w:t>
+      </w:r>
+      <w:proofErr w:type="spellStart"/>
+      <w:proofErr w:type="gramEnd"/>
+      <w:r>
+        <w:rPr>
+          <w:sz w:val="24"/>
+          <w:szCs w:val="24"/>
+        </w:rPr>
         <w:t>Frontend</w:t>
       </w:r>
       <w:proofErr w:type="spellEnd"/>
       <w:r>
+        <w:rPr>
+          <w:sz w:val="24"/>
+          <w:szCs w:val="24"/>
+        </w:rPr>
         <w:t xml:space="preserve">, infraestrutura), no dia seguinte (27/11/2025) iniciar projeto em </w:t>
       </w:r>
       <w:proofErr w:type="spellStart"/>
       <w:r>
+        <w:rPr>
+          <w:sz w:val="24"/>
+          <w:szCs w:val="24"/>
+        </w:rPr>
         <w:t>java</w:t>
       </w:r>
       <w:proofErr w:type="spellEnd"/>
       <w:r>
+        <w:rPr>
+          <w:sz w:val="24"/>
+          <w:szCs w:val="24"/>
+        </w:rPr>
         <w:t xml:space="preserve"> e se possível iniciar a própria interface.</w:t>
       </w:r>
     </w:p>
@@ -264,16 +330,7 @@
           <w:sz w:val="28"/>
           <w:szCs w:val="28"/>
         </w:rPr>
-        <w:t>Daily dia</w:t>
-      </w:r>
-      <w:bookmarkStart w:id="0" w:name="_GoBack"/>
-      <w:bookmarkEnd w:id="0"/>
-      <w:r>
-        <w:rPr>
-          <w:sz w:val="28"/>
-          <w:szCs w:val="28"/>
-        </w:rPr>
-        <w:t xml:space="preserve"> 27/11/2025</w:t>
+        <w:t>Daily dia 27/11/2025</w:t>
       </w:r>
     </w:p>
     <w:p>
@@ -339,15 +396,7 @@
           <w:sz w:val="24"/>
           <w:szCs w:val="24"/>
         </w:rPr>
-        <w:t xml:space="preserve"> Atualizando documentação em levantamento de requisitos, acredito que precisarei de mais um dia, também configurei com o </w:t>
-      </w:r>
-      <w:r>
-        <w:rPr>
-          <w:rFonts w:cstheme="minorHAnsi"/>
-          <w:sz w:val="24"/>
-          <w:szCs w:val="24"/>
-        </w:rPr>
-        <w:t xml:space="preserve">Matheus </w:t>
+        <w:t xml:space="preserve"> Atualizando documentação em levantamento de requisitos, acredito que precisarei de mais um dia, também configurei com o Matheus </w:t>
       </w:r>
       <w:proofErr w:type="gramStart"/>
       <w:r>
@@ -375,15 +424,7 @@
           <w:sz w:val="24"/>
           <w:szCs w:val="24"/>
         </w:rPr>
-        <w:t>, infraestrutura)</w:t>
-      </w:r>
-      <w:r>
-        <w:rPr>
-          <w:rFonts w:cstheme="minorHAnsi"/>
-          <w:sz w:val="24"/>
-          <w:szCs w:val="24"/>
-        </w:rPr>
-        <w:t xml:space="preserve"> servidor DNS, amanhã pretendo terminar a documentação com casos de uso e logo em seguida iniciar na criação de protótipo.</w:t>
+        <w:t>, infraestrutura) servidor DNS, amanhã pretendo terminar a documentação com casos de uso e logo em seguida iniciar na criação de protótipo.</w:t>
       </w:r>
     </w:p>
     <w:p>
@@ -429,25 +470,7 @@
           <w:sz w:val="24"/>
           <w:szCs w:val="24"/>
         </w:rPr>
-        <w:t xml:space="preserve"> Concluí a discussão de ideias com o Enzo </w:t>
-      </w:r>
-      <w:proofErr w:type="spellStart"/>
-      <w:r>
-        <w:rPr>
-          <w:rFonts w:cstheme="minorHAnsi"/>
-          <w:sz w:val="24"/>
-          <w:szCs w:val="24"/>
-        </w:rPr>
-        <w:t>Crepaldi</w:t>
-      </w:r>
-      <w:proofErr w:type="spellEnd"/>
-      <w:r>
-        <w:rPr>
-          <w:rFonts w:cstheme="minorHAnsi"/>
-          <w:sz w:val="24"/>
-          <w:szCs w:val="24"/>
-        </w:rPr>
-        <w:t xml:space="preserve">, estou em andamento com a configuração do servidor </w:t>
+        <w:t xml:space="preserve"> Concluí a discussão de ideias com o Enzo Crepaldi, estou em andamento com a configuração do servidor </w:t>
       </w:r>
       <w:proofErr w:type="spellStart"/>
       <w:r>
@@ -465,25 +488,7 @@
           <w:sz w:val="24"/>
           <w:szCs w:val="24"/>
         </w:rPr>
-        <w:t xml:space="preserve"> e do Bind9, e meu próximo passo será criar a </w:t>
-      </w:r>
-      <w:proofErr w:type="spellStart"/>
-      <w:r>
-        <w:rPr>
-          <w:rFonts w:cstheme="minorHAnsi"/>
-          <w:sz w:val="24"/>
-          <w:szCs w:val="24"/>
-        </w:rPr>
-        <w:t>landing</w:t>
-      </w:r>
-      <w:proofErr w:type="spellEnd"/>
-      <w:r>
-        <w:rPr>
-          <w:rFonts w:cstheme="minorHAnsi"/>
-          <w:sz w:val="24"/>
-          <w:szCs w:val="24"/>
-        </w:rPr>
-        <w:t xml:space="preserve"> </w:t>
+        <w:t xml:space="preserve"> e do Bind9, e meu próximo passo será criar a landing </w:t>
       </w:r>
       <w:proofErr w:type="spellStart"/>
       <w:r>
@@ -515,23 +520,7 @@
           <w:rFonts w:cstheme="minorHAnsi"/>
           <w:b/>
         </w:rPr>
-        <w:t xml:space="preserve">Enzo </w:t>
-      </w:r>
-      <w:proofErr w:type="spellStart"/>
-      <w:r>
-        <w:rPr>
-          <w:rFonts w:cstheme="minorHAnsi"/>
-          <w:b/>
-        </w:rPr>
-        <w:t>Crepaldi</w:t>
-      </w:r>
-      <w:proofErr w:type="spellEnd"/>
-      <w:r>
-        <w:rPr>
-          <w:rFonts w:cstheme="minorHAnsi"/>
-          <w:b/>
-        </w:rPr>
-        <w:t xml:space="preserve"> (Back Java e interface gráfica em </w:t>
+        <w:t xml:space="preserve">Enzo Crepaldi (Back Java e interface gráfica em </w:t>
       </w:r>
       <w:proofErr w:type="spellStart"/>
       <w:r>
@@ -553,61 +542,85 @@
         <w:rPr>
           <w:rFonts w:ascii="Helvetica" w:hAnsi="Helvetica" w:cs="Helvetica"/>
         </w:rPr>
-        <w:t xml:space="preserve"> Instalei e configurei o JDK 17 e as extensões do Java no </w:t>
-      </w:r>
-      <w:proofErr w:type="spellStart"/>
-      <w:r>
-        <w:rPr>
-          <w:rFonts w:ascii="Helvetica" w:hAnsi="Helvetica" w:cs="Helvetica"/>
+        <w:t xml:space="preserve"> </w:t>
+      </w:r>
+      <w:r>
+        <w:rPr>
+          <w:rFonts w:cstheme="minorHAnsi"/>
+          <w:sz w:val="24"/>
+          <w:szCs w:val="24"/>
+        </w:rPr>
+        <w:t xml:space="preserve">Instalei e configurei o JDK 17 e as extensões do Java no </w:t>
+      </w:r>
+      <w:proofErr w:type="spellStart"/>
+      <w:r>
+        <w:rPr>
+          <w:rFonts w:cstheme="minorHAnsi"/>
+          <w:sz w:val="24"/>
+          <w:szCs w:val="24"/>
         </w:rPr>
         <w:t>VSCode</w:t>
       </w:r>
       <w:proofErr w:type="spellEnd"/>
       <w:r>
         <w:rPr>
-          <w:rFonts w:ascii="Helvetica" w:hAnsi="Helvetica" w:cs="Helvetica"/>
+          <w:rFonts w:cstheme="minorHAnsi"/>
+          <w:sz w:val="24"/>
+          <w:szCs w:val="24"/>
         </w:rPr>
         <w:t xml:space="preserve">. Em seguida, inicializei a estrutura do projeto, criando o </w:t>
       </w:r>
       <w:proofErr w:type="spellStart"/>
       <w:r>
         <w:rPr>
-          <w:rFonts w:ascii="Helvetica" w:hAnsi="Helvetica" w:cs="Helvetica"/>
+          <w:rFonts w:cstheme="minorHAnsi"/>
+          <w:sz w:val="24"/>
+          <w:szCs w:val="24"/>
         </w:rPr>
         <w:t>package</w:t>
       </w:r>
       <w:proofErr w:type="spellEnd"/>
       <w:r>
         <w:rPr>
-          <w:rFonts w:ascii="Helvetica" w:hAnsi="Helvetica" w:cs="Helvetica"/>
+          <w:rFonts w:cstheme="minorHAnsi"/>
+          <w:sz w:val="24"/>
+          <w:szCs w:val="24"/>
         </w:rPr>
         <w:t xml:space="preserve"> e a classe </w:t>
       </w:r>
       <w:proofErr w:type="spellStart"/>
       <w:r>
         <w:rPr>
-          <w:rFonts w:ascii="Helvetica" w:hAnsi="Helvetica" w:cs="Helvetica"/>
+          <w:rFonts w:cstheme="minorHAnsi"/>
+          <w:sz w:val="24"/>
+          <w:szCs w:val="24"/>
         </w:rPr>
         <w:t>main</w:t>
       </w:r>
       <w:proofErr w:type="spellEnd"/>
       <w:r>
         <w:rPr>
-          <w:rFonts w:ascii="Helvetica" w:hAnsi="Helvetica" w:cs="Helvetica"/>
+          <w:rFonts w:cstheme="minorHAnsi"/>
+          <w:sz w:val="24"/>
+          <w:szCs w:val="24"/>
         </w:rPr>
         <w:t xml:space="preserve">. Amanhã, pretendo iniciar a implementação das primeiras classes do modelo de domínio e realizar o primeiro </w:t>
       </w:r>
       <w:proofErr w:type="spellStart"/>
       <w:r>
         <w:rPr>
-          <w:rFonts w:ascii="Helvetica" w:hAnsi="Helvetica" w:cs="Helvetica"/>
+          <w:rFonts w:cstheme="minorHAnsi"/>
+          <w:sz w:val="24"/>
+          <w:szCs w:val="24"/>
         </w:rPr>
         <w:t>commit</w:t>
       </w:r>
       <w:proofErr w:type="spellEnd"/>
       <w:r>
         <w:rPr>
-          <w:rFonts w:ascii="Helvetica" w:hAnsi="Helvetica" w:cs="Helvetica"/>
+          <w:rFonts w:cstheme="minorHAnsi"/>
+          <w:sz w:val="24"/>
+          <w:szCs w:val="24"/>
         </w:rPr>
         <w:t xml:space="preserve"> da estrutura base no repositório.</w:t>
       </w:r>
@@ -615,16 +628,403 @@
     <w:p>
       <w:pPr>
         <w:rPr>
-          <w:u w:val="single"/>
-        </w:rPr>
-      </w:pPr>
-      <w:r>
-        <w:rPr>
           <w:sz w:val="28"/>
           <w:szCs w:val="28"/>
         </w:rPr>
+      </w:pPr>
+      <w:r>
+        <w:rPr>
+          <w:sz w:val="28"/>
+          <w:szCs w:val="28"/>
+        </w:rPr>
         <w:t>Daily finalizada:17:00.</w:t>
       </w:r>
+    </w:p>
+    <w:p>
+      <w:pPr>
+        <w:rPr>
+          <w:sz w:val="28"/>
+          <w:szCs w:val="28"/>
+        </w:rPr>
+      </w:pPr>
+      <w:r>
+        <w:rPr>
+          <w:sz w:val="28"/>
+          <w:szCs w:val="28"/>
+        </w:rPr>
+        <w:t>Daily dia 2</w:t>
+      </w:r>
+      <w:r>
+        <w:rPr>
+          <w:sz w:val="28"/>
+          <w:szCs w:val="28"/>
+        </w:rPr>
+        <w:t>8</w:t>
+      </w:r>
+      <w:r>
+        <w:rPr>
+          <w:sz w:val="28"/>
+          <w:szCs w:val="28"/>
+        </w:rPr>
+        <w:t>/11/2025</w:t>
+      </w:r>
+    </w:p>
+    <w:p>
+      <w:pPr>
+        <w:rPr>
+          <w:rFonts w:cstheme="minorHAnsi"/>
+          <w:bCs/>
+          <w:sz w:val="24"/>
+          <w:szCs w:val="24"/>
+        </w:rPr>
+      </w:pPr>
+      <w:r>
+        <w:rPr>
+          <w:rFonts w:cstheme="minorHAnsi"/>
+          <w:b/>
+          <w:sz w:val="24"/>
+          <w:szCs w:val="24"/>
+        </w:rPr>
+        <w:t xml:space="preserve">Francisco </w:t>
+      </w:r>
+      <w:proofErr w:type="spellStart"/>
+      <w:r>
+        <w:rPr>
+          <w:rFonts w:cstheme="minorHAnsi"/>
+          <w:b/>
+          <w:sz w:val="24"/>
+          <w:szCs w:val="24"/>
+        </w:rPr>
+        <w:t>Wala</w:t>
+      </w:r>
+      <w:proofErr w:type="spellEnd"/>
+      <w:r>
+        <w:rPr>
+          <w:rFonts w:cstheme="minorHAnsi"/>
+          <w:b/>
+          <w:sz w:val="24"/>
+          <w:szCs w:val="24"/>
+        </w:rPr>
+        <w:t xml:space="preserve"> (</w:t>
+      </w:r>
+      <w:proofErr w:type="spellStart"/>
+      <w:r>
+        <w:rPr>
+          <w:rFonts w:cstheme="minorHAnsi"/>
+          <w:b/>
+          <w:sz w:val="24"/>
+          <w:szCs w:val="24"/>
+        </w:rPr>
+        <w:t>TeachLead</w:t>
+      </w:r>
+      <w:proofErr w:type="spellEnd"/>
+      <w:r>
+        <w:rPr>
+          <w:rFonts w:cstheme="minorHAnsi"/>
+          <w:b/>
+          <w:sz w:val="24"/>
+          <w:szCs w:val="24"/>
+        </w:rPr>
+        <w:t>):</w:t>
+      </w:r>
+      <w:r>
+        <w:rPr>
+          <w:rFonts w:cstheme="minorHAnsi"/>
+          <w:b/>
+          <w:sz w:val="24"/>
+          <w:szCs w:val="24"/>
+        </w:rPr>
+        <w:t xml:space="preserve"> </w:t>
+      </w:r>
+      <w:r>
+        <w:rPr>
+          <w:rFonts w:cstheme="minorHAnsi"/>
+          <w:bCs/>
+          <w:sz w:val="24"/>
+          <w:szCs w:val="24"/>
+        </w:rPr>
+        <w:t xml:space="preserve">Início e fim de protótipo em </w:t>
+      </w:r>
+      <w:proofErr w:type="spellStart"/>
+      <w:r>
+        <w:rPr>
+          <w:rFonts w:cstheme="minorHAnsi"/>
+          <w:bCs/>
+          <w:sz w:val="24"/>
+          <w:szCs w:val="24"/>
+        </w:rPr>
+        <w:t>excalidraw</w:t>
+      </w:r>
+      <w:proofErr w:type="spellEnd"/>
+      <w:r>
+        <w:rPr>
+          <w:rFonts w:cstheme="minorHAnsi"/>
+          <w:bCs/>
+          <w:sz w:val="24"/>
+          <w:szCs w:val="24"/>
+        </w:rPr>
+        <w:t xml:space="preserve">, realizado discussão em grupo, com integrantes, Matheus e </w:t>
+      </w:r>
+      <w:proofErr w:type="spellStart"/>
+      <w:r>
+        <w:rPr>
+          <w:rFonts w:cstheme="minorHAnsi"/>
+          <w:bCs/>
+          <w:sz w:val="24"/>
+          <w:szCs w:val="24"/>
+        </w:rPr>
+        <w:t>Enzzo</w:t>
+      </w:r>
+      <w:proofErr w:type="spellEnd"/>
+      <w:r>
+        <w:rPr>
+          <w:rFonts w:cstheme="minorHAnsi"/>
+          <w:bCs/>
+          <w:sz w:val="24"/>
+          <w:szCs w:val="24"/>
+        </w:rPr>
+        <w:t>, e já iniciando protótipo em FIGMA, por ter uma ideia significativa, para segunda-feira finalizar o mesmo e logo em seguida validar documentação com cliente.</w:t>
+      </w:r>
+    </w:p>
+    <w:p>
+      <w:pPr>
+        <w:rPr>
+          <w:rFonts w:ascii="Noto Sans" w:hAnsi="Noto Sans" w:cs="Noto Sans"/>
+          <w:bdr w:val="none" w:sz="0" w:space="0" w:color="auto" w:frame="1"/>
+        </w:rPr>
+      </w:pPr>
+      <w:r>
+        <w:rPr>
+          <w:rFonts w:ascii="Noto Sans" w:hAnsi="Noto Sans" w:cs="Noto Sans"/>
+          <w:bdr w:val="none" w:sz="0" w:space="0" w:color="auto" w:frame="1"/>
+        </w:rPr>
+        <w:t xml:space="preserve">Enzo Crepaldi (Back </w:t>
+      </w:r>
+      <w:proofErr w:type="spellStart"/>
+      <w:r>
+        <w:rPr>
+          <w:rFonts w:ascii="Noto Sans" w:hAnsi="Noto Sans" w:cs="Noto Sans"/>
+          <w:bdr w:val="none" w:sz="0" w:space="0" w:color="auto" w:frame="1"/>
+        </w:rPr>
+        <w:t>java</w:t>
+      </w:r>
+      <w:proofErr w:type="spellEnd"/>
+      <w:r>
+        <w:rPr>
+          <w:rFonts w:ascii="Noto Sans" w:hAnsi="Noto Sans" w:cs="Noto Sans"/>
+          <w:bdr w:val="none" w:sz="0" w:space="0" w:color="auto" w:frame="1"/>
+        </w:rPr>
+        <w:t xml:space="preserve"> e interface gráfica em </w:t>
+      </w:r>
+      <w:proofErr w:type="spellStart"/>
+      <w:r>
+        <w:rPr>
+          <w:rFonts w:ascii="Noto Sans" w:hAnsi="Noto Sans" w:cs="Noto Sans"/>
+          <w:bdr w:val="none" w:sz="0" w:space="0" w:color="auto" w:frame="1"/>
+        </w:rPr>
+        <w:t>javaFX</w:t>
+      </w:r>
+      <w:proofErr w:type="spellEnd"/>
+      <w:r>
+        <w:rPr>
+          <w:rFonts w:ascii="Noto Sans" w:hAnsi="Noto Sans" w:cs="Noto Sans"/>
+          <w:bdr w:val="none" w:sz="0" w:space="0" w:color="auto" w:frame="1"/>
+        </w:rPr>
+        <w:t xml:space="preserve">) Concluído Implementei a estrutura básica do sistema de estacionamento em Java, com coleta de dados de entrada (placa, modelo e proprietário) e o método de salvamento em CSV com registro automático de horário usando </w:t>
+      </w:r>
+      <w:proofErr w:type="spellStart"/>
+      <w:r>
+        <w:rPr>
+          <w:rFonts w:ascii="Noto Sans" w:hAnsi="Noto Sans" w:cs="Noto Sans"/>
+          <w:bdr w:val="none" w:sz="0" w:space="0" w:color="auto" w:frame="1"/>
+        </w:rPr>
+        <w:t>LocalDateTime</w:t>
+      </w:r>
+      <w:proofErr w:type="spellEnd"/>
+      <w:r>
+        <w:rPr>
+          <w:rFonts w:ascii="Noto Sans" w:hAnsi="Noto Sans" w:cs="Noto Sans"/>
+          <w:bdr w:val="none" w:sz="0" w:space="0" w:color="auto" w:frame="1"/>
+        </w:rPr>
+        <w:t xml:space="preserve">. Em Andamento Estou desenvolvendo a lógica de saída do veículo, que inclui a leitura do arquivo CSV, </w:t>
+      </w:r>
+      <w:r>
+        <w:rPr>
+          <w:rFonts w:ascii="Noto Sans" w:hAnsi="Noto Sans" w:cs="Noto Sans"/>
+          <w:bdr w:val="none" w:sz="0" w:space="0" w:color="auto" w:frame="1"/>
+        </w:rPr>
+        <w:lastRenderedPageBreak/>
+        <w:t>busca por placa específica e preparação para o cálculo de tempo de permanência. Próximo Passo Implementar o cálculo de preço baseado no tempo (R$10 primeira hora + R$5 a cada 5 minutos adicionais) e finalizar a funcionalidade de saída do veículo. Bloqueios/Ajuda Não preciso de ajuda no momento.</w:t>
+      </w:r>
+    </w:p>
+    <w:p>
+      <w:pPr>
+        <w:rPr>
+          <w:rFonts w:ascii="Noto Sans" w:hAnsi="Noto Sans" w:cs="Noto Sans"/>
+          <w:bdr w:val="none" w:sz="0" w:space="0" w:color="auto" w:frame="1"/>
+        </w:rPr>
+      </w:pPr>
+    </w:p>
+    <w:p>
+      <w:pPr>
+        <w:rPr>
+          <w:rFonts w:cstheme="minorHAnsi"/>
+          <w:bCs/>
+          <w:sz w:val="24"/>
+          <w:szCs w:val="24"/>
+        </w:rPr>
+      </w:pPr>
+      <w:r>
+        <w:rPr>
+          <w:rFonts w:cstheme="minorHAnsi"/>
+          <w:bCs/>
+          <w:sz w:val="24"/>
+          <w:szCs w:val="24"/>
+        </w:rPr>
+        <w:t>Matheus Henry (</w:t>
+      </w:r>
+      <w:proofErr w:type="spellStart"/>
+      <w:r>
+        <w:rPr>
+          <w:rFonts w:cstheme="minorHAnsi"/>
+          <w:bCs/>
+          <w:sz w:val="24"/>
+          <w:szCs w:val="24"/>
+        </w:rPr>
+        <w:t>Frontend</w:t>
+      </w:r>
+      <w:proofErr w:type="spellEnd"/>
+      <w:r>
+        <w:rPr>
+          <w:rFonts w:cstheme="minorHAnsi"/>
+          <w:bCs/>
+          <w:sz w:val="24"/>
+          <w:szCs w:val="24"/>
+        </w:rPr>
+        <w:t xml:space="preserve">, Infraestrutura): Ontem concluí o processo de configuração dos servidores, só restando adicionar a pagina web, hoje estou em andamento com a parte da landing </w:t>
+      </w:r>
+      <w:proofErr w:type="spellStart"/>
+      <w:r>
+        <w:rPr>
+          <w:rFonts w:cstheme="minorHAnsi"/>
+          <w:bCs/>
+          <w:sz w:val="24"/>
+          <w:szCs w:val="24"/>
+        </w:rPr>
+        <w:t>page</w:t>
+      </w:r>
+      <w:proofErr w:type="spellEnd"/>
+      <w:r>
+        <w:rPr>
+          <w:rFonts w:cstheme="minorHAnsi"/>
+          <w:bCs/>
+          <w:sz w:val="24"/>
+          <w:szCs w:val="24"/>
+        </w:rPr>
+        <w:t xml:space="preserve">, aonde estou começando com os requisitos e discutindo ideias com o Francisco </w:t>
+      </w:r>
+      <w:proofErr w:type="spellStart"/>
+      <w:r>
+        <w:rPr>
+          <w:rFonts w:cstheme="minorHAnsi"/>
+          <w:bCs/>
+          <w:sz w:val="24"/>
+          <w:szCs w:val="24"/>
+        </w:rPr>
+        <w:t>Wala</w:t>
+      </w:r>
+      <w:proofErr w:type="spellEnd"/>
+      <w:r>
+        <w:rPr>
+          <w:rFonts w:cstheme="minorHAnsi"/>
+          <w:bCs/>
+          <w:sz w:val="24"/>
+          <w:szCs w:val="24"/>
+        </w:rPr>
+        <w:t xml:space="preserve"> (</w:t>
+      </w:r>
+      <w:proofErr w:type="spellStart"/>
+      <w:r>
+        <w:rPr>
+          <w:rFonts w:cstheme="minorHAnsi"/>
+          <w:bCs/>
+          <w:sz w:val="24"/>
+          <w:szCs w:val="24"/>
+        </w:rPr>
+        <w:t>TeachLead</w:t>
+      </w:r>
+      <w:proofErr w:type="spellEnd"/>
+      <w:r>
+        <w:rPr>
+          <w:rFonts w:cstheme="minorHAnsi"/>
+          <w:bCs/>
+          <w:sz w:val="24"/>
+          <w:szCs w:val="24"/>
+        </w:rPr>
+        <w:t xml:space="preserve">) sobre como os protótipos ficarão, e meu próximo passo será </w:t>
+      </w:r>
+      <w:proofErr w:type="spellStart"/>
+      <w:r>
+        <w:rPr>
+          <w:rFonts w:cstheme="minorHAnsi"/>
+          <w:bCs/>
+          <w:sz w:val="24"/>
+          <w:szCs w:val="24"/>
+        </w:rPr>
+        <w:t>codar</w:t>
+      </w:r>
+      <w:proofErr w:type="spellEnd"/>
+      <w:r>
+        <w:rPr>
+          <w:rFonts w:cstheme="minorHAnsi"/>
+          <w:bCs/>
+          <w:sz w:val="24"/>
+          <w:szCs w:val="24"/>
+        </w:rPr>
+        <w:t xml:space="preserve"> a landing </w:t>
+      </w:r>
+      <w:proofErr w:type="spellStart"/>
+      <w:r>
+        <w:rPr>
+          <w:rFonts w:cstheme="minorHAnsi"/>
+          <w:bCs/>
+          <w:sz w:val="24"/>
+          <w:szCs w:val="24"/>
+        </w:rPr>
+        <w:t>page</w:t>
+      </w:r>
+      <w:proofErr w:type="spellEnd"/>
+      <w:r>
+        <w:rPr>
+          <w:rFonts w:cstheme="minorHAnsi"/>
+          <w:bCs/>
+          <w:sz w:val="24"/>
+          <w:szCs w:val="24"/>
+        </w:rPr>
+        <w:t>. Não preciso de ajuda no momento.</w:t>
+      </w:r>
+    </w:p>
+    <w:p>
+      <w:pPr>
+        <w:rPr>
+          <w:sz w:val="28"/>
+          <w:szCs w:val="28"/>
+        </w:rPr>
+      </w:pPr>
+      <w:r>
+        <w:rPr>
+          <w:sz w:val="28"/>
+          <w:szCs w:val="28"/>
+        </w:rPr>
+        <w:t>Daily finalizada:17:00.</w:t>
+      </w:r>
+    </w:p>
+    <w:p>
+      <w:pPr>
+        <w:rPr>
+          <w:u w:val="single"/>
+        </w:rPr>
+      </w:pPr>
     </w:p>
     <w:sectPr>
       <w:pgSz w:w="11906" w:h="16838"/>
@@ -637,7 +1037,7 @@
 </file>
 
 <file path=word/styles.xml><?xml version="1.0" encoding="utf-8"?>
-<w:styles xmlns:mc="http://schemas.openxmlformats.org/markup-compatibility/2006" xmlns:r="http://schemas.openxmlformats.org/officeDocument/2006/relationships" xmlns:w="http://schemas.openxmlformats.org/wordprocessingml/2006/main" xmlns:w14="http://schemas.microsoft.com/office/word/2010/wordml" xmlns:w15="http://schemas.microsoft.com/office/word/2012/wordml" xmlns:w16cid="http://schemas.microsoft.com/office/word/2016/wordml/cid" xmlns:w16se="http://schemas.microsoft.com/office/word/2015/wordml/symex" mc:Ignorable="w14 w15 w16se w16cid">
+<w:styles xmlns:mc="http://schemas.openxmlformats.org/markup-compatibility/2006" xmlns:r="http://schemas.openxmlformats.org/officeDocument/2006/relationships" xmlns:w="http://schemas.openxmlformats.org/wordprocessingml/2006/main" xmlns:w14="http://schemas.microsoft.com/office/word/2010/wordml" xmlns:w15="http://schemas.microsoft.com/office/word/2012/wordml" xmlns:w16cex="http://schemas.microsoft.com/office/word/2018/wordml/cex" xmlns:w16cid="http://schemas.microsoft.com/office/word/2016/wordml/cid" xmlns:w16="http://schemas.microsoft.com/office/word/2018/wordml" xmlns:w16du="http://schemas.microsoft.com/office/word/2023/wordml/word16du" xmlns:w16sdtdh="http://schemas.microsoft.com/office/word/2020/wordml/sdtdatahash" xmlns:w16sdtfl="http://schemas.microsoft.com/office/word/2024/wordml/sdtformatlock" xmlns:w16se="http://schemas.microsoft.com/office/word/2015/wordml/symex" mc:Ignorable="w14 w15 w16se w16cid w16 w16cex w16sdtdh w16sdtfl w16du">
   <w:docDefaults>
     <w:rPrDefault>
       <w:rPr>
@@ -653,7 +1053,7 @@
       </w:pPr>
     </w:pPrDefault>
   </w:docDefaults>
-  <w:latentStyles w:defLockedState="0" w:defUIPriority="99" w:defSemiHidden="0" w:defUnhideWhenUsed="0" w:defQFormat="0" w:count="375">
+  <w:latentStyles w:defLockedState="0" w:defUIPriority="99" w:defSemiHidden="0" w:defUnhideWhenUsed="0" w:defQFormat="0" w:count="376">
     <w:lsdException w:name="Normal" w:uiPriority="0" w:qFormat="1"/>
     <w:lsdException w:name="heading 1" w:uiPriority="9" w:qFormat="1"/>
     <w:lsdException w:name="heading 2" w:semiHidden="1" w:uiPriority="9" w:unhideWhenUsed="1" w:qFormat="1"/>
@@ -1029,6 +1429,7 @@
     <w:lsdException w:name="Smart Hyperlink" w:semiHidden="1" w:unhideWhenUsed="1"/>
     <w:lsdException w:name="Hashtag" w:semiHidden="1" w:unhideWhenUsed="1"/>
     <w:lsdException w:name="Unresolved Mention" w:semiHidden="1" w:unhideWhenUsed="1"/>
+    <w:lsdException w:name="Smart Link" w:semiHidden="1" w:unhideWhenUsed="1"/>
   </w:latentStyles>
   <w:style w:type="paragraph" w:default="1" w:styleId="Normal">
     <w:name w:val="Normal"/>

</xml_diff>

<commit_message>
Daily realizada, faltando inserção de Crepaldi
</commit_message>
<xml_diff>
--- a/Documentação/dailys.docx
+++ b/Documentação/dailys.docx
@@ -1017,6 +1017,308 @@
           <w:szCs w:val="28"/>
         </w:rPr>
         <w:t>Daily finalizada:17:00.</w:t>
+      </w:r>
+    </w:p>
+    <w:p>
+      <w:pPr>
+        <w:rPr>
+          <w:sz w:val="28"/>
+          <w:szCs w:val="28"/>
+        </w:rPr>
+      </w:pPr>
+      <w:r>
+        <w:rPr>
+          <w:sz w:val="28"/>
+          <w:szCs w:val="28"/>
+        </w:rPr>
+        <w:t xml:space="preserve">Daily dia </w:t>
+      </w:r>
+      <w:r>
+        <w:rPr>
+          <w:sz w:val="28"/>
+          <w:szCs w:val="28"/>
+        </w:rPr>
+        <w:t>05</w:t>
+      </w:r>
+      <w:r>
+        <w:rPr>
+          <w:sz w:val="28"/>
+          <w:szCs w:val="28"/>
+        </w:rPr>
+        <w:t>/1</w:t>
+      </w:r>
+      <w:r>
+        <w:rPr>
+          <w:sz w:val="28"/>
+          <w:szCs w:val="28"/>
+        </w:rPr>
+        <w:t>2</w:t>
+      </w:r>
+      <w:r>
+        <w:rPr>
+          <w:sz w:val="28"/>
+          <w:szCs w:val="28"/>
+        </w:rPr>
+        <w:t>/2025</w:t>
+      </w:r>
+    </w:p>
+    <w:p>
+      <w:pPr>
+        <w:rPr>
+          <w:rFonts w:cstheme="minorHAnsi"/>
+          <w:b/>
+          <w:sz w:val="24"/>
+          <w:szCs w:val="24"/>
+        </w:rPr>
+      </w:pPr>
+      <w:r>
+        <w:rPr>
+          <w:rFonts w:cstheme="minorHAnsi"/>
+          <w:b/>
+          <w:sz w:val="24"/>
+          <w:szCs w:val="24"/>
+        </w:rPr>
+        <w:t xml:space="preserve">Francisco </w:t>
+      </w:r>
+      <w:proofErr w:type="spellStart"/>
+      <w:r>
+        <w:rPr>
+          <w:rFonts w:cstheme="minorHAnsi"/>
+          <w:b/>
+          <w:sz w:val="24"/>
+          <w:szCs w:val="24"/>
+        </w:rPr>
+        <w:t>Wala</w:t>
+      </w:r>
+      <w:proofErr w:type="spellEnd"/>
+      <w:r>
+        <w:rPr>
+          <w:rFonts w:cstheme="minorHAnsi"/>
+          <w:b/>
+          <w:sz w:val="24"/>
+          <w:szCs w:val="24"/>
+        </w:rPr>
+        <w:t xml:space="preserve"> (</w:t>
+      </w:r>
+      <w:proofErr w:type="spellStart"/>
+      <w:r>
+        <w:rPr>
+          <w:rFonts w:cstheme="minorHAnsi"/>
+          <w:b/>
+          <w:sz w:val="24"/>
+          <w:szCs w:val="24"/>
+        </w:rPr>
+        <w:t>TeachLead</w:t>
+      </w:r>
+      <w:proofErr w:type="spellEnd"/>
+      <w:r>
+        <w:rPr>
+          <w:rFonts w:cstheme="minorHAnsi"/>
+          <w:b/>
+          <w:sz w:val="24"/>
+          <w:szCs w:val="24"/>
+        </w:rPr>
+        <w:t>)</w:t>
+      </w:r>
+      <w:r>
+        <w:rPr>
+          <w:rFonts w:cstheme="minorHAnsi"/>
+          <w:b/>
+          <w:sz w:val="24"/>
+          <w:szCs w:val="24"/>
+        </w:rPr>
+        <w:t xml:space="preserve">: </w:t>
+      </w:r>
+    </w:p>
+    <w:p>
+      <w:pPr>
+        <w:rPr>
+          <w:rFonts w:cstheme="minorHAnsi"/>
+          <w:bCs/>
+          <w:sz w:val="24"/>
+          <w:szCs w:val="24"/>
+        </w:rPr>
+      </w:pPr>
+      <w:r>
+        <w:rPr>
+          <w:rFonts w:cstheme="minorHAnsi"/>
+          <w:bCs/>
+          <w:sz w:val="24"/>
+          <w:szCs w:val="24"/>
+        </w:rPr>
+        <w:t xml:space="preserve">Hoje finalizei a </w:t>
+      </w:r>
+      <w:proofErr w:type="spellStart"/>
+      <w:r>
+        <w:rPr>
+          <w:rFonts w:cstheme="minorHAnsi"/>
+          <w:bCs/>
+          <w:sz w:val="24"/>
+          <w:szCs w:val="24"/>
+        </w:rPr>
+        <w:t>landingPage</w:t>
+      </w:r>
+      <w:proofErr w:type="spellEnd"/>
+      <w:r>
+        <w:rPr>
+          <w:rFonts w:cstheme="minorHAnsi"/>
+          <w:bCs/>
+          <w:sz w:val="24"/>
+          <w:szCs w:val="24"/>
+        </w:rPr>
+        <w:t xml:space="preserve"> em desktop, iniciei o tablet, e por fiz merge de </w:t>
+      </w:r>
+      <w:proofErr w:type="spellStart"/>
+      <w:r>
+        <w:rPr>
+          <w:rFonts w:cstheme="minorHAnsi"/>
+          <w:bCs/>
+          <w:sz w:val="24"/>
+          <w:szCs w:val="24"/>
+        </w:rPr>
+        <w:t>landing_page</w:t>
+      </w:r>
+      <w:proofErr w:type="spellEnd"/>
+      <w:r>
+        <w:rPr>
+          <w:rFonts w:cstheme="minorHAnsi"/>
+          <w:bCs/>
+          <w:sz w:val="24"/>
+          <w:szCs w:val="24"/>
+        </w:rPr>
+        <w:t xml:space="preserve"> de </w:t>
+      </w:r>
+      <w:r>
+        <w:rPr>
+          <w:rFonts w:cstheme="minorHAnsi"/>
+          <w:bCs/>
+          <w:sz w:val="24"/>
+          <w:szCs w:val="24"/>
+        </w:rPr>
+        <w:t>Matheus Henry (</w:t>
+      </w:r>
+      <w:proofErr w:type="spellStart"/>
+      <w:r>
+        <w:rPr>
+          <w:rFonts w:cstheme="minorHAnsi"/>
+          <w:bCs/>
+          <w:sz w:val="24"/>
+          <w:szCs w:val="24"/>
+        </w:rPr>
+        <w:t>Frontend</w:t>
+      </w:r>
+      <w:proofErr w:type="spellEnd"/>
+      <w:r>
+        <w:rPr>
+          <w:rFonts w:cstheme="minorHAnsi"/>
+          <w:bCs/>
+          <w:sz w:val="24"/>
+          <w:szCs w:val="24"/>
+        </w:rPr>
+        <w:t>, Infraestrutura)</w:t>
+      </w:r>
+      <w:r>
+        <w:rPr>
+          <w:rFonts w:cstheme="minorHAnsi"/>
+          <w:bCs/>
+          <w:sz w:val="24"/>
+          <w:szCs w:val="24"/>
+        </w:rPr>
+        <w:t>.</w:t>
+      </w:r>
+    </w:p>
+    <w:p>
+      <w:pPr>
+        <w:rPr>
+          <w:rFonts w:ascii="Noto Sans" w:hAnsi="Noto Sans" w:cs="Noto Sans"/>
+        </w:rPr>
+      </w:pPr>
+      <w:r>
+        <w:rPr>
+          <w:rFonts w:ascii="Noto Sans" w:hAnsi="Noto Sans" w:cs="Noto Sans"/>
+        </w:rPr>
+        <w:t>Matheus Henry (</w:t>
+      </w:r>
+      <w:proofErr w:type="spellStart"/>
+      <w:r>
+        <w:rPr>
+          <w:rFonts w:ascii="Noto Sans" w:hAnsi="Noto Sans" w:cs="Noto Sans"/>
+        </w:rPr>
+        <w:t>Frontend</w:t>
+      </w:r>
+      <w:proofErr w:type="spellEnd"/>
+      <w:r>
+        <w:rPr>
+          <w:rFonts w:ascii="Noto Sans" w:hAnsi="Noto Sans" w:cs="Noto Sans"/>
+        </w:rPr>
+        <w:t xml:space="preserve">, Infraestrutura): concluí o processo de configuração dos servidores, só restando adicionar a pagina web, hoje estou em andamento com a parte da landing </w:t>
+      </w:r>
+      <w:proofErr w:type="spellStart"/>
+      <w:r>
+        <w:rPr>
+          <w:rFonts w:ascii="Noto Sans" w:hAnsi="Noto Sans" w:cs="Noto Sans"/>
+        </w:rPr>
+        <w:t>page</w:t>
+      </w:r>
+      <w:proofErr w:type="spellEnd"/>
+      <w:r>
+        <w:rPr>
+          <w:rFonts w:ascii="Noto Sans" w:hAnsi="Noto Sans" w:cs="Noto Sans"/>
+        </w:rPr>
+        <w:t xml:space="preserve">, aonde já comecei a </w:t>
+      </w:r>
+      <w:proofErr w:type="spellStart"/>
+      <w:r>
+        <w:rPr>
+          <w:rFonts w:ascii="Noto Sans" w:hAnsi="Noto Sans" w:cs="Noto Sans"/>
+        </w:rPr>
+        <w:t>coda</w:t>
+      </w:r>
+      <w:proofErr w:type="spellEnd"/>
+      <w:r>
+        <w:rPr>
+          <w:rFonts w:ascii="Noto Sans" w:hAnsi="Noto Sans" w:cs="Noto Sans"/>
+        </w:rPr>
+        <w:t xml:space="preserve"> a página, e meu próximo passo será adicionar a página ao servidor web, assim finalizando a parte de SOP. Não preciso de ajuda no momento.</w:t>
+      </w:r>
+    </w:p>
+    <w:p>
+      <w:pPr>
+        <w:rPr>
+          <w:bCs/>
+          <w:sz w:val="28"/>
+          <w:szCs w:val="28"/>
+        </w:rPr>
+      </w:pPr>
+      <w:r>
+        <w:rPr>
+          <w:rFonts w:ascii="Noto Sans" w:hAnsi="Noto Sans" w:cs="Noto Sans"/>
+          <w:bdr w:val="none" w:sz="0" w:space="0" w:color="auto" w:frame="1"/>
+        </w:rPr>
+        <w:t xml:space="preserve">Enzo Crepaldi (Back </w:t>
+      </w:r>
+      <w:proofErr w:type="spellStart"/>
+      <w:r>
+        <w:rPr>
+          <w:rFonts w:ascii="Noto Sans" w:hAnsi="Noto Sans" w:cs="Noto Sans"/>
+          <w:bdr w:val="none" w:sz="0" w:space="0" w:color="auto" w:frame="1"/>
+        </w:rPr>
+        <w:t>java</w:t>
+      </w:r>
+      <w:proofErr w:type="spellEnd"/>
+      <w:r>
+        <w:rPr>
+          <w:rFonts w:ascii="Noto Sans" w:hAnsi="Noto Sans" w:cs="Noto Sans"/>
+          <w:bdr w:val="none" w:sz="0" w:space="0" w:color="auto" w:frame="1"/>
+        </w:rPr>
+        <w:t xml:space="preserve"> e interface gráfica em javaFX)</w:t>
+      </w:r>
+      <w:r>
+        <w:rPr>
+          <w:rFonts w:ascii="Noto Sans" w:hAnsi="Noto Sans" w:cs="Noto Sans"/>
+          <w:bdr w:val="none" w:sz="0" w:space="0" w:color="auto" w:frame="1"/>
+        </w:rPr>
+        <w:t>:</w:t>
       </w:r>
     </w:p>
     <w:p>

</xml_diff>